<commit_message>
verbesserte LE06 bis 08
</commit_message>
<xml_diff>
--- a/LE07_Konzeptionelles_Klassendiagramm_erstellen.docx
+++ b/LE07_Konzeptionelles_Klassendiagramm_erstellen.docx
@@ -27,8 +27,8 @@
           <w:noProof/>
         </w:rPr>
         <w:drawing>
-          <wp:inline distT="114300" distB="114300" distL="114300" distR="114300" wp14:anchorId="00A0E663" wp14:editId="37B308AE">
-            <wp:extent cx="5734050" cy="4000500"/>
+          <wp:inline distT="114300" distB="114300" distL="114300" distR="114300" wp14:anchorId="2D5069EC" wp14:editId="00FC4248">
+            <wp:extent cx="5734050" cy="4013200"/>
             <wp:effectExtent l="0" t="0" r="0" b="0"/>
             <wp:docPr id="1" name="image1.jpg"/>
             <wp:cNvGraphicFramePr/>
@@ -49,7 +49,7 @@
                   <pic:spPr>
                     <a:xfrm>
                       <a:off x="0" y="0"/>
-                      <a:ext cx="5734050" cy="4000500"/>
+                      <a:ext cx="5734050" cy="4013200"/>
                     </a:xfrm>
                     <a:prstGeom prst="rect">
                       <a:avLst/>

</xml_diff>